<commit_message>
r. RowStatus has been extracted
</commit_message>
<xml_diff>
--- a/IssueTracker.Documents/IssueTracker.Constraints_v1.0.docx
+++ b/IssueTracker.Documents/IssueTracker.Constraints_v1.0.docx
@@ -1136,7 +1136,7 @@
           <v:shape id="_x0000_i1025" type="#_x0000_t75" style="width:512.15pt;height:192.9pt" o:ole="">
             <v:imagedata r:id="rId6" o:title=""/>
           </v:shape>
-          <o:OLEObject Type="Embed" ProgID="Excel.Sheet.12" ShapeID="_x0000_i1025" DrawAspect="Content" ObjectID="_1803660052" r:id="rId7"/>
+          <o:OLEObject Type="Embed" ProgID="Excel.Sheet.12" ShapeID="_x0000_i1025" DrawAspect="Content" ObjectID="_1803932326" r:id="rId7"/>
         </w:object>
       </w:r>
     </w:p>
@@ -1157,7 +1157,7 @@
           <v:shape id="_x0000_i1026" type="#_x0000_t75" style="width:513.5pt;height:192.9pt" o:ole="">
             <v:imagedata r:id="rId8" o:title=""/>
           </v:shape>
-          <o:OLEObject Type="Embed" ProgID="Excel.Sheet.12" ShapeID="_x0000_i1026" DrawAspect="Content" ObjectID="_1803660053" r:id="rId9"/>
+          <o:OLEObject Type="Embed" ProgID="Excel.Sheet.12" ShapeID="_x0000_i1026" DrawAspect="Content" ObjectID="_1803932327" r:id="rId9"/>
         </w:object>
       </w:r>
     </w:p>
@@ -1170,16 +1170,19 @@
           <v:shape id="_x0000_i1027" type="#_x0000_t75" style="width:305.65pt;height:178.65pt" o:ole="">
             <v:imagedata r:id="rId10" o:title=""/>
           </v:shape>
-          <o:OLEObject Type="Embed" ProgID="Excel.Sheet.12" ShapeID="_x0000_i1027" DrawAspect="Content" ObjectID="_1803660054" r:id="rId11"/>
+          <o:OLEObject Type="Embed" ProgID="Excel.Sheet.12" ShapeID="_x0000_i1027" DrawAspect="Content" ObjectID="_1803932328" r:id="rId11"/>
         </w:object>
       </w:r>
     </w:p>
-    <w:p/>
-    <w:p/>
-    <w:p/>
-    <w:p/>
-    <w:p/>
-    <w:p/>
+    <w:p>
+      <w:pPr>
+        <w:pStyle w:val="Title"/>
+      </w:pPr>
+      <w:r>
+        <w:lastRenderedPageBreak/>
+        <w:t>Time</w:t>
+      </w:r>
+    </w:p>
     <w:p>
       <w:pPr>
         <w:tabs>

</xml_diff>